<commit_message>
Update physical exam on consents
</commit_message>
<xml_diff>
--- a/public/templates/consents/functional_rhinoplasty.docx
+++ b/public/templates/consents/functional_rhinoplasty.docx
@@ -1045,7 +1045,16 @@
           <w:sz w:val="20"/>
           <w:szCs w:val="20"/>
         </w:rPr>
-        <w:t>OTROS DE NARIZ:</w:t>
+        <w:t>OTROS:</w:t>
+      </w:r>
+      <w:r>
+        <w:rPr>
+          <w:rFonts w:ascii="Book Antiqua" w:hAnsi="Book Antiqua"/>
+          <w:b/>
+          <w:sz w:val="20"/>
+          <w:szCs w:val="20"/>
+        </w:rPr>
+        <w:tab/>
       </w:r>
       <w:r>
         <w:rPr>

</xml_diff>